<commit_message>
Updated the cheat sheets
</commit_message>
<xml_diff>
--- a/Section-1/CheatSheet/Section-I-Cheat-Sheet.docx
+++ b/Section-1/CheatSheet/Section-I-Cheat-Sheet.docx
@@ -1547,15 +1547,6 @@
         <w:spacing w:beforeAutospacing="1" w:after="0" w:afterAutospacing="1" w:line="240" w:lineRule="auto"/>
         <w:rPr>
           <w:rFonts w:ascii="Times New Roman" w:eastAsia="Times New Roman" w:hAnsi="Times New Roman" w:cs="Times New Roman"/>
-          <w:kern w:val="0"/>
-          <w:sz w:val="24"/>
-          <w:szCs w:val="24"/>
-          <w14:ligatures w14:val="none"/>
-        </w:rPr>
-      </w:pPr>
-      <w:r>
-        <w:rPr>
-          <w:rFonts w:ascii="Times New Roman" w:eastAsia="Times New Roman" w:hAnsi="Times New Roman" w:cs="Times New Roman"/>
           <w:b/>
           <w:bCs/>
           <w:kern w:val="0"/>
@@ -1563,6 +1554,30 @@
           <w:szCs w:val="24"/>
           <w14:ligatures w14:val="none"/>
         </w:rPr>
+      </w:pPr>
+    </w:p>
+    <w:p>
+      <w:pPr>
+        <w:spacing w:beforeAutospacing="1" w:after="0" w:afterAutospacing="1" w:line="240" w:lineRule="auto"/>
+        <w:rPr>
+          <w:rFonts w:ascii="Times New Roman" w:eastAsia="Times New Roman" w:hAnsi="Times New Roman" w:cs="Times New Roman"/>
+          <w:kern w:val="0"/>
+          <w:sz w:val="24"/>
+          <w:szCs w:val="24"/>
+          <w14:ligatures w14:val="none"/>
+        </w:rPr>
+      </w:pPr>
+      <w:r>
+        <w:rPr>
+          <w:rFonts w:ascii="Times New Roman" w:eastAsia="Times New Roman" w:hAnsi="Times New Roman" w:cs="Times New Roman"/>
+          <w:b/>
+          <w:bCs/>
+          <w:kern w:val="0"/>
+          <w:sz w:val="24"/>
+          <w:szCs w:val="24"/>
+          <w14:ligatures w14:val="none"/>
+        </w:rPr>
+        <w:lastRenderedPageBreak/>
         <w:t>Security Manager:</w:t>
       </w:r>
     </w:p>
@@ -1585,7 +1600,6 @@
           <w:szCs w:val="24"/>
           <w14:ligatures w14:val="none"/>
         </w:rPr>
-        <w:lastRenderedPageBreak/>
         <w:t>Verifies whether the application has permission to access system resources or not.</w:t>
       </w:r>
     </w:p>
@@ -1763,6 +1777,114 @@
           <w14:ligatures w14:val="none"/>
         </w:rPr>
       </w:pPr>
+    </w:p>
+    <w:p>
+      <w:pPr>
+        <w:spacing w:beforeAutospacing="1" w:after="0" w:afterAutospacing="1" w:line="240" w:lineRule="auto"/>
+        <w:rPr>
+          <w:rFonts w:ascii="Times New Roman" w:eastAsia="Times New Roman" w:hAnsi="Times New Roman" w:cs="Times New Roman"/>
+          <w:kern w:val="0"/>
+          <w:sz w:val="24"/>
+          <w:szCs w:val="24"/>
+          <w14:ligatures w14:val="none"/>
+        </w:rPr>
+      </w:pPr>
+    </w:p>
+    <w:p>
+      <w:pPr>
+        <w:spacing w:beforeAutospacing="1" w:after="0" w:afterAutospacing="1" w:line="240" w:lineRule="auto"/>
+        <w:rPr>
+          <w:rFonts w:ascii="Times New Roman" w:eastAsia="Times New Roman" w:hAnsi="Times New Roman" w:cs="Times New Roman"/>
+          <w:kern w:val="0"/>
+          <w:sz w:val="24"/>
+          <w:szCs w:val="24"/>
+          <w14:ligatures w14:val="none"/>
+        </w:rPr>
+      </w:pPr>
+    </w:p>
+    <w:p>
+      <w:pPr>
+        <w:spacing w:beforeAutospacing="1" w:after="0" w:afterAutospacing="1" w:line="240" w:lineRule="auto"/>
+        <w:rPr>
+          <w:rFonts w:ascii="Times New Roman" w:eastAsia="Times New Roman" w:hAnsi="Times New Roman" w:cs="Times New Roman"/>
+          <w:kern w:val="0"/>
+          <w:sz w:val="24"/>
+          <w:szCs w:val="24"/>
+          <w14:ligatures w14:val="none"/>
+        </w:rPr>
+      </w:pPr>
+    </w:p>
+    <w:p>
+      <w:pPr>
+        <w:spacing w:beforeAutospacing="1" w:after="0" w:afterAutospacing="1" w:line="240" w:lineRule="auto"/>
+        <w:rPr>
+          <w:rFonts w:ascii="Times New Roman" w:eastAsia="Times New Roman" w:hAnsi="Times New Roman" w:cs="Times New Roman"/>
+          <w:kern w:val="0"/>
+          <w:sz w:val="24"/>
+          <w:szCs w:val="24"/>
+          <w14:ligatures w14:val="none"/>
+        </w:rPr>
+      </w:pPr>
+    </w:p>
+    <w:p>
+      <w:pPr>
+        <w:spacing w:beforeAutospacing="1" w:after="0" w:afterAutospacing="1" w:line="240" w:lineRule="auto"/>
+        <w:rPr>
+          <w:rFonts w:ascii="Times New Roman" w:eastAsia="Times New Roman" w:hAnsi="Times New Roman" w:cs="Times New Roman"/>
+          <w:kern w:val="0"/>
+          <w:sz w:val="24"/>
+          <w:szCs w:val="24"/>
+          <w14:ligatures w14:val="none"/>
+        </w:rPr>
+      </w:pPr>
+    </w:p>
+    <w:p>
+      <w:pPr>
+        <w:spacing w:beforeAutospacing="1" w:after="0" w:afterAutospacing="1" w:line="240" w:lineRule="auto"/>
+        <w:rPr>
+          <w:rFonts w:ascii="Times New Roman" w:eastAsia="Times New Roman" w:hAnsi="Times New Roman" w:cs="Times New Roman"/>
+          <w:kern w:val="0"/>
+          <w:sz w:val="24"/>
+          <w:szCs w:val="24"/>
+          <w14:ligatures w14:val="none"/>
+        </w:rPr>
+      </w:pPr>
+    </w:p>
+    <w:p>
+      <w:pPr>
+        <w:spacing w:beforeAutospacing="1" w:after="0" w:afterAutospacing="1" w:line="240" w:lineRule="auto"/>
+        <w:rPr>
+          <w:rFonts w:ascii="Times New Roman" w:eastAsia="Times New Roman" w:hAnsi="Times New Roman" w:cs="Times New Roman"/>
+          <w:kern w:val="0"/>
+          <w:sz w:val="24"/>
+          <w:szCs w:val="24"/>
+          <w14:ligatures w14:val="none"/>
+        </w:rPr>
+      </w:pPr>
+    </w:p>
+    <w:p>
+      <w:pPr>
+        <w:spacing w:beforeAutospacing="1" w:after="0" w:afterAutospacing="1" w:line="240" w:lineRule="auto"/>
+        <w:rPr>
+          <w:rFonts w:ascii="Times New Roman" w:eastAsia="Times New Roman" w:hAnsi="Times New Roman" w:cs="Times New Roman"/>
+          <w:kern w:val="0"/>
+          <w:sz w:val="24"/>
+          <w:szCs w:val="24"/>
+          <w14:ligatures w14:val="none"/>
+        </w:rPr>
+      </w:pPr>
+    </w:p>
+    <w:p>
+      <w:pPr>
+        <w:spacing w:beforeAutospacing="1" w:after="0" w:afterAutospacing="1" w:line="240" w:lineRule="auto"/>
+        <w:rPr>
+          <w:rFonts w:ascii="Times New Roman" w:eastAsia="Times New Roman" w:hAnsi="Times New Roman" w:cs="Times New Roman"/>
+          <w:kern w:val="0"/>
+          <w:sz w:val="24"/>
+          <w:szCs w:val="24"/>
+          <w14:ligatures w14:val="none"/>
+        </w:rPr>
+      </w:pPr>
       <w:r>
         <w:rPr>
           <w:rFonts w:ascii="Times New Roman" w:eastAsia="Times New Roman" w:hAnsi="Times New Roman" w:cs="Times New Roman"/>
@@ -1773,6 +1895,7 @@
           <w:szCs w:val="24"/>
           <w14:ligatures w14:val="none"/>
         </w:rPr>
+        <w:lastRenderedPageBreak/>
         <w:t>.NET Framework Architecture</w:t>
       </w:r>
     </w:p>
@@ -2206,6 +2329,7 @@
           <w:szCs w:val="24"/>
           <w14:ligatures w14:val="none"/>
         </w:rPr>
+        <w:lastRenderedPageBreak/>
         <w:t>Eg</w:t>
       </w:r>
       <w:proofErr w:type="spellEnd"/>
@@ -2491,7 +2615,6 @@
           <w:szCs w:val="24"/>
           <w14:ligatures w14:val="none"/>
         </w:rPr>
-        <w:lastRenderedPageBreak/>
         <w:t>Form</w:t>
       </w:r>
     </w:p>
@@ -2858,6 +2981,18 @@
           <w14:ligatures w14:val="none"/>
         </w:rPr>
       </w:pPr>
+    </w:p>
+    <w:p>
+      <w:pPr>
+        <w:spacing w:beforeAutospacing="1" w:after="0" w:afterAutospacing="1" w:line="240" w:lineRule="auto"/>
+        <w:rPr>
+          <w:rFonts w:ascii="Times New Roman" w:eastAsia="Times New Roman" w:hAnsi="Times New Roman" w:cs="Times New Roman"/>
+          <w:kern w:val="0"/>
+          <w:sz w:val="24"/>
+          <w:szCs w:val="24"/>
+          <w14:ligatures w14:val="none"/>
+        </w:rPr>
+      </w:pPr>
       <w:r>
         <w:rPr>
           <w:rFonts w:ascii="Times New Roman" w:eastAsia="Times New Roman" w:hAnsi="Times New Roman" w:cs="Times New Roman"/>
@@ -2868,6 +3003,7 @@
           <w:szCs w:val="24"/>
           <w14:ligatures w14:val="none"/>
         </w:rPr>
+        <w:lastRenderedPageBreak/>
         <w:t>Active Server Pages (ASP.NET)</w:t>
       </w:r>
     </w:p>
@@ -3410,6 +3546,7 @@
           <w:szCs w:val="24"/>
           <w14:ligatures w14:val="none"/>
         </w:rPr>
+        <w:lastRenderedPageBreak/>
         <w:drawing>
           <wp:inline distT="0" distB="0" distL="0" distR="0" wp14:anchorId="6C7AF0E4" wp14:editId="524754FE">
             <wp:extent cx="5943600" cy="4784725"/>
@@ -4473,6 +4610,7 @@
           <w:szCs w:val="24"/>
           <w14:ligatures w14:val="none"/>
         </w:rPr>
+        <w:lastRenderedPageBreak/>
         <w:t>SHA-2, Elliptic Curve Cryptography API</w:t>
       </w:r>
     </w:p>
@@ -4775,7 +4913,6 @@
           <w:szCs w:val="24"/>
           <w14:ligatures w14:val="none"/>
         </w:rPr>
-        <w:lastRenderedPageBreak/>
         <w:t>Introduced in 2016.</w:t>
       </w:r>
     </w:p>

</xml_diff>